<commit_message>
Removed Close Check and Updated Clear Table
</commit_message>
<xml_diff>
--- a/INTROSE I2 - TestScript.docx
+++ b/INTROSE I2 - TestScript.docx
@@ -5840,7 +5840,7 @@
       </w:tr>
       <w:tr>
         <w:trPr>
-          <w:trHeight w:val="2915"/>
+          <w:trHeight w:val="25"/>
         </w:trPr>
         <w:tc>
           <w:tcPr>
@@ -6003,7 +6003,15 @@
             </w:r>
           </w:p>
           <w:p>
-            <w:r>
+            <w:pPr>
+              <w:rPr>
+                <w:strike/>
+              </w:rPr>
+            </w:pPr>
+            <w:r>
+              <w:rPr>
+                <w:strike/>
+              </w:rPr>
               <w:t>2. Currently displayed table is not updated (or refreshed)</w:t>
             </w:r>
           </w:p>
@@ -6030,6 +6038,16 @@
               <w:t>1. User is notified of deleted order</w:t>
             </w:r>
           </w:p>
+          <w:p/>
+          <w:p>
+            <w:r>
+              <w:t xml:space="preserve">1. Currently displayed table is </w:t>
+            </w:r>
+            <w:r>
+              <w:lastRenderedPageBreak/>
+              <w:t>cleared</w:t>
+            </w:r>
+          </w:p>
         </w:tc>
         <w:tc>
           <w:tcPr>
@@ -6051,6 +6069,7 @@
               <w:rPr>
                 <w:b/>
               </w:rPr>
+              <w:lastRenderedPageBreak/>
               <w:t>Wayenard</w:t>
             </w:r>
             <w:proofErr w:type="spellEnd"/>
@@ -6080,6 +6099,11 @@
           <w:p/>
           <w:p/>
           <w:p>
+            <w:pPr>
+              <w:rPr>
+                <w:b/>
+              </w:rPr>
+            </w:pPr>
             <w:proofErr w:type="spellStart"/>
             <w:r>
               <w:rPr>
@@ -6107,13 +6131,64 @@
                 <w:b/>
               </w:rPr>
               <w:t xml:space="preserve"> / 04-03-16</w:t>
+            </w:r>
+          </w:p>
+          <w:p>
+            <w:pPr>
+              <w:rPr>
+                <w:b/>
+              </w:rPr>
+            </w:pPr>
+          </w:p>
+          <w:p>
+            <w:pPr>
+              <w:rPr>
+                <w:b/>
+              </w:rPr>
+            </w:pPr>
+          </w:p>
+          <w:p>
+            <w:proofErr w:type="spellStart"/>
+            <w:r>
+              <w:rPr>
+                <w:b/>
+              </w:rPr>
+              <w:t>Wayenard</w:t>
+            </w:r>
+            <w:proofErr w:type="spellEnd"/>
+            <w:r>
+              <w:rPr>
+                <w:b/>
+              </w:rPr>
+              <w:t xml:space="preserve"> </w:t>
+            </w:r>
+            <w:proofErr w:type="spellStart"/>
+            <w:r>
+              <w:rPr>
+                <w:b/>
+              </w:rPr>
+              <w:t>Sey</w:t>
+            </w:r>
+            <w:proofErr w:type="spellEnd"/>
+            <w:r>
+              <w:rPr>
+                <w:b/>
+              </w:rPr>
+              <w:t xml:space="preserve"> / 04-</w:t>
+            </w:r>
+            <w:r>
+              <w:rPr>
+                <w:b/>
+              </w:rPr>
+              <w:lastRenderedPageBreak/>
+              <w:t>11-16</w:t>
             </w:r>
           </w:p>
         </w:tc>
       </w:tr>
       <w:tr>
         <w:trPr>
-          <w:trHeight w:val="2318"/>
+          <w:trHeight w:val="4118"/>
         </w:trPr>
         <w:tc>
           <w:tcPr>
@@ -6302,6 +6377,12 @@
             <w:r>
               <w:br/>
               <w:t>1. User is notified of deleted order</w:t>
+            </w:r>
+          </w:p>
+          <w:p/>
+          <w:p>
+            <w:r>
+              <w:t>1. Currently displayed table is cleared</w:t>
             </w:r>
           </w:p>
         </w:tc>
@@ -6354,6 +6435,11 @@
           <w:p/>
           <w:p/>
           <w:p>
+            <w:pPr>
+              <w:rPr>
+                <w:b/>
+              </w:rPr>
+            </w:pPr>
             <w:proofErr w:type="spellStart"/>
             <w:r>
               <w:rPr>
@@ -6381,6 +6467,50 @@
                 <w:b/>
               </w:rPr>
               <w:t xml:space="preserve"> / 04-03-16</w:t>
+            </w:r>
+          </w:p>
+          <w:p>
+            <w:pPr>
+              <w:rPr>
+                <w:b/>
+              </w:rPr>
+            </w:pPr>
+          </w:p>
+          <w:p>
+            <w:pPr>
+              <w:rPr>
+                <w:b/>
+              </w:rPr>
+            </w:pPr>
+          </w:p>
+          <w:p>
+            <w:proofErr w:type="spellStart"/>
+            <w:r>
+              <w:rPr>
+                <w:b/>
+              </w:rPr>
+              <w:t>Wayenard</w:t>
+            </w:r>
+            <w:proofErr w:type="spellEnd"/>
+            <w:r>
+              <w:rPr>
+                <w:b/>
+              </w:rPr>
+              <w:t xml:space="preserve"> </w:t>
+            </w:r>
+            <w:proofErr w:type="spellStart"/>
+            <w:r>
+              <w:rPr>
+                <w:b/>
+              </w:rPr>
+              <w:t>Sey</w:t>
+            </w:r>
+            <w:proofErr w:type="spellEnd"/>
+            <w:r>
+              <w:rPr>
+                <w:b/>
+              </w:rPr>
+              <w:t xml:space="preserve"> / 04-11-16</w:t>
             </w:r>
           </w:p>
         </w:tc>
@@ -6633,9 +6763,6 @@
         </w:tc>
       </w:tr>
     </w:tbl>
-    <w:p/>
-    <w:p/>
-    <w:p/>
     <w:tbl>
       <w:tblPr>
         <w:tblStyle w:val="a4"/>
@@ -6677,6 +6804,8 @@
             <w:pPr>
               <w:spacing w:after="0" w:line="240" w:lineRule="auto"/>
             </w:pPr>
+            <w:bookmarkStart w:id="6" w:name="_GoBack"/>
+            <w:bookmarkEnd w:id="6"/>
             <w:r>
               <w:rPr>
                 <w:b/>
@@ -6713,8 +6842,8 @@
               <w:spacing w:line="276" w:lineRule="auto"/>
               <w:jc w:val="center"/>
             </w:pPr>
-            <w:bookmarkStart w:id="6" w:name="h.ppkvirpo8lff" w:colFirst="0" w:colLast="0"/>
-            <w:bookmarkEnd w:id="6"/>
+            <w:bookmarkStart w:id="7" w:name="h.ppkvirpo8lff" w:colFirst="0" w:colLast="0"/>
+            <w:bookmarkEnd w:id="7"/>
             <w:r>
               <w:rPr>
                 <w:rFonts w:ascii="Calibri" w:eastAsia="Calibri" w:hAnsi="Calibri" w:cs="Calibri"/>
@@ -6756,8 +6885,8 @@
               <w:spacing w:line="276" w:lineRule="auto"/>
               <w:jc w:val="center"/>
             </w:pPr>
-            <w:bookmarkStart w:id="7" w:name="h.o5qrkl9e2vwv" w:colFirst="0" w:colLast="0"/>
-            <w:bookmarkEnd w:id="7"/>
+            <w:bookmarkStart w:id="8" w:name="h.o5qrkl9e2vwv" w:colFirst="0" w:colLast="0"/>
+            <w:bookmarkEnd w:id="8"/>
             <w:r>
               <w:rPr>
                 <w:rFonts w:ascii="Calibri" w:eastAsia="Calibri" w:hAnsi="Calibri" w:cs="Calibri"/>
@@ -6835,8 +6964,8 @@
               <w:spacing w:line="276" w:lineRule="auto"/>
               <w:jc w:val="center"/>
             </w:pPr>
-            <w:bookmarkStart w:id="8" w:name="h.ebiytcvxuo54" w:colFirst="0" w:colLast="0"/>
-            <w:bookmarkEnd w:id="8"/>
+            <w:bookmarkStart w:id="9" w:name="h.ebiytcvxuo54" w:colFirst="0" w:colLast="0"/>
+            <w:bookmarkEnd w:id="9"/>
             <w:r>
               <w:rPr>
                 <w:rFonts w:ascii="Calibri" w:eastAsia="Calibri" w:hAnsi="Calibri" w:cs="Calibri"/>
@@ -7713,8 +7842,8 @@
               <w:spacing w:line="276" w:lineRule="auto"/>
               <w:jc w:val="center"/>
             </w:pPr>
-            <w:bookmarkStart w:id="9" w:name="h.rgfwuk5489gl" w:colFirst="0" w:colLast="0"/>
-            <w:bookmarkEnd w:id="9"/>
+            <w:bookmarkStart w:id="10" w:name="h.rgfwuk5489gl" w:colFirst="0" w:colLast="0"/>
+            <w:bookmarkEnd w:id="10"/>
             <w:r>
               <w:rPr>
                 <w:rFonts w:ascii="Calibri" w:eastAsia="Calibri" w:hAnsi="Calibri" w:cs="Calibri"/>
@@ -7756,8 +7885,8 @@
               <w:spacing w:line="276" w:lineRule="auto"/>
               <w:jc w:val="center"/>
             </w:pPr>
-            <w:bookmarkStart w:id="10" w:name="h.phbvps2zkrdi" w:colFirst="0" w:colLast="0"/>
-            <w:bookmarkEnd w:id="10"/>
+            <w:bookmarkStart w:id="11" w:name="h.phbvps2zkrdi" w:colFirst="0" w:colLast="0"/>
+            <w:bookmarkEnd w:id="11"/>
             <w:r>
               <w:rPr>
                 <w:rFonts w:ascii="Calibri" w:eastAsia="Calibri" w:hAnsi="Calibri" w:cs="Calibri"/>
@@ -7834,8 +7963,8 @@
               <w:spacing w:line="276" w:lineRule="auto"/>
               <w:jc w:val="center"/>
             </w:pPr>
-            <w:bookmarkStart w:id="11" w:name="h.ulwtilvxub78" w:colFirst="0" w:colLast="0"/>
-            <w:bookmarkEnd w:id="11"/>
+            <w:bookmarkStart w:id="12" w:name="h.ulwtilvxub78" w:colFirst="0" w:colLast="0"/>
+            <w:bookmarkEnd w:id="12"/>
             <w:r>
               <w:rPr>
                 <w:rFonts w:ascii="Calibri" w:eastAsia="Calibri" w:hAnsi="Calibri" w:cs="Calibri"/>
@@ -9365,8 +9494,8 @@
               <w:spacing w:line="276" w:lineRule="auto"/>
               <w:jc w:val="center"/>
             </w:pPr>
-            <w:bookmarkStart w:id="12" w:name="h.kj61peprti6j" w:colFirst="0" w:colLast="0"/>
-            <w:bookmarkEnd w:id="12"/>
+            <w:bookmarkStart w:id="13" w:name="h.kj61peprti6j" w:colFirst="0" w:colLast="0"/>
+            <w:bookmarkEnd w:id="13"/>
             <w:r>
               <w:rPr>
                 <w:rFonts w:ascii="Calibri" w:eastAsia="Calibri" w:hAnsi="Calibri" w:cs="Calibri"/>
@@ -9419,8 +9548,8 @@
               <w:spacing w:line="276" w:lineRule="auto"/>
               <w:jc w:val="center"/>
             </w:pPr>
-            <w:bookmarkStart w:id="13" w:name="h.myuc2v7vudaj" w:colFirst="0" w:colLast="0"/>
-            <w:bookmarkEnd w:id="13"/>
+            <w:bookmarkStart w:id="14" w:name="h.myuc2v7vudaj" w:colFirst="0" w:colLast="0"/>
+            <w:bookmarkEnd w:id="14"/>
             <w:r>
               <w:rPr>
                 <w:rFonts w:ascii="Calibri" w:eastAsia="Calibri" w:hAnsi="Calibri" w:cs="Calibri"/>
@@ -9497,9 +9626,7 @@
               <w:spacing w:line="276" w:lineRule="auto"/>
               <w:jc w:val="center"/>
             </w:pPr>
-            <w:bookmarkStart w:id="14" w:name="h.4po3xkg23wvc" w:colFirst="0" w:colLast="0"/>
-            <w:bookmarkStart w:id="15" w:name="_GoBack"/>
-            <w:bookmarkEnd w:id="14"/>
+            <w:bookmarkStart w:id="15" w:name="h.4po3xkg23wvc" w:colFirst="0" w:colLast="0"/>
             <w:bookmarkEnd w:id="15"/>
             <w:r>
               <w:rPr>
@@ -14468,31 +14595,7 @@
               <w:rPr>
                 <w:b/>
               </w:rPr>
-              <w:t>Daniele Dane Mendoza</w:t>
-            </w:r>
-            <w:r>
-              <w:rPr>
-                <w:b/>
-              </w:rPr>
-              <w:t xml:space="preserve"> </w:t>
-            </w:r>
-            <w:r>
-              <w:rPr>
-                <w:b/>
-              </w:rPr>
-              <w:t>/</w:t>
-            </w:r>
-            <w:r>
-              <w:rPr>
-                <w:b/>
-              </w:rPr>
-              <w:t xml:space="preserve"> </w:t>
-            </w:r>
-            <w:r>
-              <w:rPr>
-                <w:b/>
-              </w:rPr>
-              <w:t>4-7-2016</w:t>
+              <w:t>Daniele Dane Mendoza / 4-7-2016</w:t>
             </w:r>
           </w:p>
         </w:tc>
@@ -14656,31 +14759,7 @@
               <w:rPr>
                 <w:b/>
               </w:rPr>
-              <w:t>Daniele Dane Mendoza</w:t>
-            </w:r>
-            <w:r>
-              <w:rPr>
-                <w:b/>
-              </w:rPr>
-              <w:t xml:space="preserve"> </w:t>
-            </w:r>
-            <w:r>
-              <w:rPr>
-                <w:b/>
-              </w:rPr>
-              <w:t>/</w:t>
-            </w:r>
-            <w:r>
-              <w:rPr>
-                <w:b/>
-              </w:rPr>
-              <w:t xml:space="preserve"> </w:t>
-            </w:r>
-            <w:r>
-              <w:rPr>
-                <w:b/>
-              </w:rPr>
-              <w:t>4-7-2016</w:t>
+              <w:t>Daniele Dane Mendoza / 4-7-2016</w:t>
             </w:r>
           </w:p>
         </w:tc>
@@ -14845,31 +14924,7 @@
               <w:rPr>
                 <w:b/>
               </w:rPr>
-              <w:t>Daniele Dane Mendoza</w:t>
-            </w:r>
-            <w:r>
-              <w:rPr>
-                <w:b/>
-              </w:rPr>
-              <w:t xml:space="preserve"> </w:t>
-            </w:r>
-            <w:r>
-              <w:rPr>
-                <w:b/>
-              </w:rPr>
-              <w:t>/</w:t>
-            </w:r>
-            <w:r>
-              <w:rPr>
-                <w:b/>
-              </w:rPr>
-              <w:t xml:space="preserve"> </w:t>
-            </w:r>
-            <w:r>
-              <w:rPr>
-                <w:b/>
-              </w:rPr>
-              <w:t>4-7-2016</w:t>
+              <w:t>Daniele Dane Mendoza / 4-7-2016</w:t>
             </w:r>
           </w:p>
         </w:tc>
@@ -15033,31 +15088,7 @@
               <w:rPr>
                 <w:b/>
               </w:rPr>
-              <w:t>Daniele Dane Mendoza</w:t>
-            </w:r>
-            <w:r>
-              <w:rPr>
-                <w:b/>
-              </w:rPr>
-              <w:t xml:space="preserve"> </w:t>
-            </w:r>
-            <w:r>
-              <w:rPr>
-                <w:b/>
-              </w:rPr>
-              <w:t>/</w:t>
-            </w:r>
-            <w:r>
-              <w:rPr>
-                <w:b/>
-              </w:rPr>
-              <w:t xml:space="preserve"> </w:t>
-            </w:r>
-            <w:r>
-              <w:rPr>
-                <w:b/>
-              </w:rPr>
-              <w:t>4-7-2016</w:t>
+              <w:t>Daniele Dane Mendoza / 4-7-2016</w:t>
             </w:r>
           </w:p>
         </w:tc>
@@ -15219,31 +15250,7 @@
               <w:rPr>
                 <w:b/>
               </w:rPr>
-              <w:t>Daniele Dane Mendoza</w:t>
-            </w:r>
-            <w:r>
-              <w:rPr>
-                <w:b/>
-              </w:rPr>
-              <w:t xml:space="preserve"> </w:t>
-            </w:r>
-            <w:r>
-              <w:rPr>
-                <w:b/>
-              </w:rPr>
-              <w:t>/</w:t>
-            </w:r>
-            <w:r>
-              <w:rPr>
-                <w:b/>
-              </w:rPr>
-              <w:t xml:space="preserve"> </w:t>
-            </w:r>
-            <w:r>
-              <w:rPr>
-                <w:b/>
-              </w:rPr>
-              <w:t>4-7-2016</w:t>
+              <w:t>Daniele Dane Mendoza / 4-7-2016</w:t>
             </w:r>
           </w:p>
         </w:tc>
@@ -15433,31 +15440,7 @@
               <w:rPr>
                 <w:b/>
               </w:rPr>
-              <w:t>Daniele Dane Mendoza</w:t>
-            </w:r>
-            <w:r>
-              <w:rPr>
-                <w:b/>
-              </w:rPr>
-              <w:t xml:space="preserve"> </w:t>
-            </w:r>
-            <w:r>
-              <w:rPr>
-                <w:b/>
-              </w:rPr>
-              <w:t>/</w:t>
-            </w:r>
-            <w:r>
-              <w:rPr>
-                <w:b/>
-              </w:rPr>
-              <w:t xml:space="preserve"> </w:t>
-            </w:r>
-            <w:r>
-              <w:rPr>
-                <w:b/>
-              </w:rPr>
-              <w:t>4-7-2016</w:t>
+              <w:t>Daniele Dane Mendoza / 4-7-2016</w:t>
             </w:r>
           </w:p>
         </w:tc>
@@ -15649,31 +15632,7 @@
                 <w:b/>
               </w:rPr>
               <w:lastRenderedPageBreak/>
-              <w:t>Daniele Dane Mendoza</w:t>
-            </w:r>
-            <w:r>
-              <w:rPr>
-                <w:b/>
-              </w:rPr>
-              <w:t xml:space="preserve"> </w:t>
-            </w:r>
-            <w:r>
-              <w:rPr>
-                <w:b/>
-              </w:rPr>
-              <w:t>/</w:t>
-            </w:r>
-            <w:r>
-              <w:rPr>
-                <w:b/>
-              </w:rPr>
-              <w:t xml:space="preserve"> </w:t>
-            </w:r>
-            <w:r>
-              <w:rPr>
-                <w:b/>
-              </w:rPr>
-              <w:t>4-7-2016</w:t>
+              <w:t>Daniele Dane Mendoza / 4-7-2016</w:t>
             </w:r>
           </w:p>
         </w:tc>

</xml_diff>